<commit_message>
more edits to the final report
</commit_message>
<xml_diff>
--- a/proj3_report_final.docx
+++ b/proj3_report_final.docx
@@ -27,19 +27,7 @@
         <w:rPr>
           <w:rFonts w:ascii="Times New Roman" w:hAnsi="Times New Roman" w:cs="Times New Roman"/>
         </w:rPr>
-        <w:t xml:space="preserve">The </w:t>
-      </w:r>
-      <w:r>
-        <w:rPr>
-          <w:rFonts w:ascii="Times New Roman" w:hAnsi="Times New Roman" w:cs="Times New Roman"/>
-        </w:rPr>
-        <w:t>Million Song Dataset is a collection of audio features and metadata for a million contemporary popular music track, collected by music intelligence platform the Echo Nest. The data set was created for research purposes under a gran</w:t>
-      </w:r>
-      <w:r>
-        <w:rPr>
-          <w:rFonts w:ascii="Times New Roman" w:hAnsi="Times New Roman" w:cs="Times New Roman"/>
-        </w:rPr>
-        <w:t xml:space="preserve">t from the National Science Foundation. </w:t>
+        <w:t xml:space="preserve">The Million Song Dataset is a collection of audio features and metadata for a million contemporary popular music track, collected by music intelligence platform the Echo Nest. The data set was created for research purposes under a grant from the National Science Foundation. </w:t>
       </w:r>
     </w:p>
     <w:p>
@@ -86,28 +74,22 @@
         <w:rPr>
           <w:rFonts w:ascii="Times New Roman" w:hAnsi="Times New Roman" w:cs="Times New Roman"/>
         </w:rPr>
+        <w:t xml:space="preserve"> A subset of the Million Song Dataset including 515,345 songs with 91 attributes (1 year, 12 mean timbre features, </w:t>
+      </w:r>
+      <w:proofErr w:type="gramStart"/>
+      <w:r>
+        <w:rPr>
+          <w:rFonts w:ascii="Times New Roman" w:hAnsi="Times New Roman" w:cs="Times New Roman"/>
+        </w:rPr>
+        <w:t>78</w:t>
+      </w:r>
+      <w:proofErr w:type="gramEnd"/>
+      <w:r>
+        <w:rPr>
+          <w:rFonts w:ascii="Times New Roman" w:hAnsi="Times New Roman" w:cs="Times New Roman"/>
+        </w:rPr>
         <w:t xml:space="preserve"> </w:t>
       </w:r>
-      <w:r>
-        <w:rPr>
-          <w:rFonts w:ascii="Times New Roman" w:hAnsi="Times New Roman" w:cs="Times New Roman"/>
-        </w:rPr>
-        <w:t xml:space="preserve">A subset of the Million Song Dataset including 515,345 songs with 91 attributes (1 year, 12 mean timbre features, </w:t>
-      </w:r>
-      <w:proofErr w:type="gramStart"/>
-      <w:r>
-        <w:rPr>
-          <w:rFonts w:ascii="Times New Roman" w:hAnsi="Times New Roman" w:cs="Times New Roman"/>
-        </w:rPr>
-        <w:t>78</w:t>
-      </w:r>
-      <w:proofErr w:type="gramEnd"/>
-      <w:r>
-        <w:rPr>
-          <w:rFonts w:ascii="Times New Roman" w:hAnsi="Times New Roman" w:cs="Times New Roman"/>
-        </w:rPr>
-        <w:t xml:space="preserve"> </w:t>
-      </w:r>
       <w:proofErr w:type="spellStart"/>
       <w:r>
         <w:rPr>
@@ -120,33 +102,57 @@
         <w:rPr>
           <w:rFonts w:ascii="Times New Roman" w:hAnsi="Times New Roman" w:cs="Times New Roman"/>
         </w:rPr>
-        <w:t>)</w:t>
-      </w:r>
-      <w:r>
-        <w:rPr>
-          <w:rFonts w:ascii="Times New Roman" w:hAnsi="Times New Roman" w:cs="Times New Roman"/>
-        </w:rPr>
-        <w:t xml:space="preserve"> was utilized in the analysis prepared by T. </w:t>
+        <w:t xml:space="preserve">) was utilized in the analysis </w:t>
+      </w:r>
+      <w:r>
+        <w:rPr>
+          <w:rFonts w:ascii="Times New Roman" w:hAnsi="Times New Roman" w:cs="Times New Roman"/>
+        </w:rPr>
+        <w:t xml:space="preserve">originally </w:t>
+      </w:r>
+      <w:r>
+        <w:rPr>
+          <w:rFonts w:ascii="Times New Roman" w:hAnsi="Times New Roman" w:cs="Times New Roman"/>
+        </w:rPr>
+        <w:t xml:space="preserve">prepared by T. </w:t>
       </w:r>
       <w:proofErr w:type="spellStart"/>
       <w:r>
         <w:rPr>
           <w:rFonts w:ascii="Times New Roman" w:hAnsi="Times New Roman" w:cs="Times New Roman"/>
         </w:rPr>
-        <w:t>Bertin-Mahieux</w:t>
+        <w:t>Berti</w:t>
+      </w:r>
+      <w:r>
+        <w:rPr>
+          <w:rFonts w:ascii="Times New Roman" w:hAnsi="Times New Roman" w:cs="Times New Roman"/>
+        </w:rPr>
+        <w:t>n-Mahieux</w:t>
       </w:r>
       <w:proofErr w:type="spellEnd"/>
       <w:r>
         <w:rPr>
           <w:rFonts w:ascii="Times New Roman" w:hAnsi="Times New Roman" w:cs="Times New Roman"/>
         </w:rPr>
-        <w:t>. Since the columns are not label</w:t>
-      </w:r>
-      <w:r>
-        <w:rPr>
-          <w:rFonts w:ascii="Times New Roman" w:hAnsi="Times New Roman" w:cs="Times New Roman"/>
-        </w:rPr>
-        <w:t>ed, it is impossible to differentiate between</w:t>
+        <w:t>. Since the columns were</w:t>
+      </w:r>
+      <w:r>
+        <w:rPr>
+          <w:rFonts w:ascii="Times New Roman" w:hAnsi="Times New Roman" w:cs="Times New Roman"/>
+        </w:rPr>
+        <w:t xml:space="preserve"> not label</w:t>
+      </w:r>
+      <w:r>
+        <w:rPr>
+          <w:rFonts w:ascii="Times New Roman" w:hAnsi="Times New Roman" w:cs="Times New Roman"/>
+        </w:rPr>
+        <w:t>ed, it wa</w:t>
+      </w:r>
+      <w:r>
+        <w:rPr>
+          <w:rFonts w:ascii="Times New Roman" w:hAnsi="Times New Roman" w:cs="Times New Roman"/>
+        </w:rPr>
+        <w:t>s impossible to differentiate between</w:t>
       </w:r>
       <w:r>
         <w:rPr>
@@ -166,25 +172,7 @@
         <w:rPr>
           <w:rFonts w:ascii="Times New Roman" w:hAnsi="Times New Roman" w:cs="Times New Roman"/>
         </w:rPr>
-        <w:t>. Principal Components A</w:t>
-      </w:r>
-      <w:r>
-        <w:rPr>
-          <w:rFonts w:ascii="Times New Roman" w:hAnsi="Times New Roman" w:cs="Times New Roman"/>
-        </w:rPr>
-        <w:t>nalysis (PCA)</w:t>
-      </w:r>
-      <w:r>
-        <w:rPr>
-          <w:rFonts w:ascii="Times New Roman" w:hAnsi="Times New Roman" w:cs="Times New Roman"/>
-        </w:rPr>
-        <w:t xml:space="preserve"> will help to alleviate this problem by finding patterns in the data and reducing the size of the data (i</w:t>
-      </w:r>
-      <w:r>
-        <w:rPr>
-          <w:rFonts w:ascii="Times New Roman" w:hAnsi="Times New Roman" w:cs="Times New Roman"/>
-        </w:rPr>
-        <w:t>.e. reducing the number of variables).</w:t>
+        <w:t>. Principal Components Analysis (PCA) will help to alleviate this problem by finding patterns in the data and reducing the size of the data (i.e. reducing the number of variables).</w:t>
       </w:r>
     </w:p>
     <w:p>
@@ -232,7 +220,19 @@
         <w:rPr>
           <w:rFonts w:ascii="Times New Roman" w:hAnsi="Times New Roman" w:cs="Times New Roman"/>
         </w:rPr>
-        <w:t xml:space="preserve">Principal components analysis utilized matrix multiplication to develop linear combinations of the variables that explain a desired percent of the variance. </w:t>
+        <w:t>Princi</w:t>
+      </w:r>
+      <w:r>
+        <w:rPr>
+          <w:rFonts w:ascii="Times New Roman" w:hAnsi="Times New Roman" w:cs="Times New Roman"/>
+        </w:rPr>
+        <w:t>pal components analysis utilizes</w:t>
+      </w:r>
+      <w:r>
+        <w:rPr>
+          <w:rFonts w:ascii="Times New Roman" w:hAnsi="Times New Roman" w:cs="Times New Roman"/>
+        </w:rPr>
+        <w:t xml:space="preserve"> matrix multiplication to develop linear combinations of the variables that explain a desired percent of the variance. </w:t>
       </w:r>
       <w:r>
         <w:rPr>
@@ -294,15 +294,49 @@
     </w:p>
     <w:p>
       <w:pPr>
-        <w:rPr>
-          <w:rFonts w:ascii="Times New Roman" w:hAnsi="Times New Roman" w:cs="Times New Roman"/>
-        </w:rPr>
-      </w:pPr>
-    </w:p>
-    <w:p>
-      <w:pPr>
         <w:keepNext/>
       </w:pPr>
+    </w:p>
+    <w:p>
+      <w:pPr>
+        <w:rPr>
+          <w:rFonts w:ascii="Times New Roman" w:hAnsi="Times New Roman" w:cs="Times New Roman"/>
+        </w:rPr>
+      </w:pPr>
+      <w:r>
+        <w:rPr>
+          <w:rFonts w:ascii="Times New Roman" w:hAnsi="Times New Roman" w:cs="Times New Roman"/>
+          <w:b/>
+          <w:u w:val="single"/>
+        </w:rPr>
+        <w:t>Findings:</w:t>
+      </w:r>
+    </w:p>
+    <w:p>
+      <w:pPr>
+        <w:rPr>
+          <w:rFonts w:ascii="Times New Roman" w:hAnsi="Times New Roman" w:cs="Times New Roman"/>
+        </w:rPr>
+      </w:pPr>
+    </w:p>
+    <w:p>
+      <w:pPr>
+        <w:rPr>
+          <w:rFonts w:ascii="Times New Roman" w:hAnsi="Times New Roman" w:cs="Times New Roman"/>
+        </w:rPr>
+      </w:pPr>
+      <w:r>
+        <w:rPr>
+          <w:rFonts w:ascii="Times New Roman" w:hAnsi="Times New Roman" w:cs="Times New Roman"/>
+        </w:rPr>
+        <w:t>The data was heavily skewed in favor of the 1990s and 2000s, which made accurate predictions outside of these decades nearly impos</w:t>
+      </w:r>
+      <w:r>
+        <w:rPr>
+          <w:rFonts w:ascii="Times New Roman" w:hAnsi="Times New Roman" w:cs="Times New Roman"/>
+        </w:rPr>
+        <w:t xml:space="preserve">sible. The model over predicted the earlier years between 1920 and 1980. As expected, 1990s and 2000s had the best year predictions likely due to the large number of songs for those years. </w:t>
+      </w:r>
     </w:p>
     <w:p>
       <w:pPr>
@@ -315,18 +349,11 @@
           <w:noProof/>
           <w:lang w:eastAsia="en-US"/>
         </w:rPr>
+        <w:lastRenderedPageBreak/>
         <w:drawing>
-          <wp:anchor distT="0" distB="0" distL="114300" distR="114300" simplePos="0" relativeHeight="251663360" behindDoc="1" locked="0" layoutInCell="1" allowOverlap="0" wp14:anchorId="6686656E" wp14:editId="4CEE2286">
-            <wp:simplePos x="0" y="0"/>
-            <wp:positionH relativeFrom="column">
-              <wp:posOffset>2028825</wp:posOffset>
-            </wp:positionH>
-            <wp:positionV relativeFrom="paragraph">
-              <wp:posOffset>635</wp:posOffset>
-            </wp:positionV>
+          <wp:inline distT="0" distB="0" distL="0" distR="0" wp14:anchorId="2DEE7995" wp14:editId="30BB0778">
             <wp:extent cx="3519170" cy="1956435"/>
             <wp:effectExtent l="0" t="0" r="5080" b="5715"/>
-            <wp:wrapSquare wrapText="bothSides"/>
             <wp:docPr id="4" name="Content Placeholder 5" descr="year_dist.pdf"/>
             <wp:cNvGraphicFramePr>
               <a:graphicFrameLocks xmlns:a="http://schemas.openxmlformats.org/drawingml/2006/main" noGrp="1" noChangeAspect="1"/>
@@ -369,287 +396,26 @@
                 </pic:pic>
               </a:graphicData>
             </a:graphic>
-            <wp14:sizeRelH relativeFrom="page">
-              <wp14:pctWidth>0</wp14:pctWidth>
-            </wp14:sizeRelH>
-            <wp14:sizeRelV relativeFrom="page">
-              <wp14:pctHeight>0</wp14:pctHeight>
-            </wp14:sizeRelV>
-          </wp:anchor>
+          </wp:inline>
         </w:drawing>
       </w:r>
-      <w:r>
+    </w:p>
+    <w:p>
+      <w:pPr>
+        <w:rPr>
+          <w:rFonts w:ascii="Times New Roman" w:hAnsi="Times New Roman" w:cs="Times New Roman"/>
+        </w:rPr>
+      </w:pPr>
+      <w:bookmarkStart w:id="0" w:name="_GoBack"/>
+      <w:bookmarkEnd w:id="0"/>
+    </w:p>
+    <w:p>
+      <w:pPr>
         <w:rPr>
           <w:rFonts w:ascii="Times New Roman" w:hAnsi="Times New Roman" w:cs="Times New Roman"/>
           <w:b/>
           <w:u w:val="single"/>
         </w:rPr>
-        <w:t>Findings:</w:t>
-      </w:r>
-    </w:p>
-    <w:p>
-      <w:pPr>
-        <w:rPr>
-          <w:rFonts w:ascii="Times New Roman" w:hAnsi="Times New Roman" w:cs="Times New Roman"/>
-        </w:rPr>
-      </w:pPr>
-    </w:p>
-    <w:p>
-      <w:pPr>
-        <w:rPr>
-          <w:rFonts w:ascii="Times New Roman" w:hAnsi="Times New Roman" w:cs="Times New Roman"/>
-          <w:b/>
-          <w:u w:val="single"/>
-        </w:rPr>
-      </w:pPr>
-      <w:r>
-        <w:rPr>
-          <w:rFonts w:ascii="Times New Roman" w:hAnsi="Times New Roman" w:cs="Times New Roman"/>
-          <w:b/>
-          <w:u w:val="single"/>
-        </w:rPr>
-        <w:t>Assumptions &amp; Limitations</w:t>
-      </w:r>
-      <w:r>
-        <w:rPr>
-          <w:rFonts w:ascii="Times New Roman" w:hAnsi="Times New Roman" w:cs="Times New Roman"/>
-          <w:b/>
-          <w:u w:val="single"/>
-        </w:rPr>
-        <w:t>:</w:t>
-      </w:r>
-    </w:p>
-    <w:p>
-      <w:pPr>
-        <w:rPr>
-          <w:rFonts w:ascii="Times New Roman" w:hAnsi="Times New Roman" w:cs="Times New Roman"/>
-        </w:rPr>
-      </w:pPr>
-      <w:r>
-        <w:rPr>
-          <w:noProof/>
-        </w:rPr>
-        <mc:AlternateContent>
-          <mc:Choice Requires="wps">
-            <w:drawing>
-              <wp:anchor distT="0" distB="0" distL="114300" distR="114300" simplePos="0" relativeHeight="251665408" behindDoc="0" locked="0" layoutInCell="1" allowOverlap="1" wp14:anchorId="6816C172" wp14:editId="4C082E32">
-                <wp:simplePos x="0" y="0"/>
-                <wp:positionH relativeFrom="column">
-                  <wp:posOffset>2025015</wp:posOffset>
-                </wp:positionH>
-                <wp:positionV relativeFrom="paragraph">
-                  <wp:posOffset>1484630</wp:posOffset>
-                </wp:positionV>
-                <wp:extent cx="3519170" cy="393065"/>
-                <wp:effectExtent l="0" t="0" r="5080" b="6985"/>
-                <wp:wrapSquare wrapText="bothSides"/>
-                <wp:docPr id="1" name="Text Box 1"/>
-                <wp:cNvGraphicFramePr/>
-                <a:graphic xmlns:a="http://schemas.openxmlformats.org/drawingml/2006/main">
-                  <a:graphicData uri="http://schemas.microsoft.com/office/word/2010/wordprocessingShape">
-                    <wps:wsp>
-                      <wps:cNvSpPr txBox="1"/>
-                      <wps:spPr>
-                        <a:xfrm>
-                          <a:off x="0" y="0"/>
-                          <a:ext cx="3519170" cy="393065"/>
-                        </a:xfrm>
-                        <a:prstGeom prst="rect">
-                          <a:avLst/>
-                        </a:prstGeom>
-                        <a:solidFill>
-                          <a:prstClr val="white"/>
-                        </a:solidFill>
-                        <a:ln>
-                          <a:noFill/>
-                        </a:ln>
-                        <a:effectLst/>
-                      </wps:spPr>
-                      <wps:txbx>
-                        <w:txbxContent>
-                          <w:p>
-                            <w:pPr>
-                              <w:pStyle w:val="Caption"/>
-                              <w:rPr>
-                                <w:rFonts w:cs="font398"/>
-                                <w:noProof/>
-                              </w:rPr>
-                            </w:pPr>
-                            <w:r>
-                              <w:t xml:space="preserve">Figure </w:t>
-                            </w:r>
-                            <w:r>
-                              <w:fldChar w:fldCharType="begin"/>
-                            </w:r>
-                            <w:r>
-                              <w:instrText xml:space="preserve"> SEQ Figure \* ARABIC </w:instrText>
-                            </w:r>
-                            <w:r>
-                              <w:fldChar w:fldCharType="separate"/>
-                            </w:r>
-                            <w:r>
-                              <w:rPr>
-                                <w:noProof/>
-                              </w:rPr>
-                              <w:t>1</w:t>
-                            </w:r>
-                            <w:r>
-                              <w:fldChar w:fldCharType="end"/>
-                            </w:r>
-                            <w:r>
-                              <w:t xml:space="preserve">: Distribution of the Number of Songs </w:t>
-                            </w:r>
-                            <w:proofErr w:type="gramStart"/>
-                            <w:r>
-                              <w:t>between 1922-2011</w:t>
-                            </w:r>
-                            <w:proofErr w:type="gramEnd"/>
-                          </w:p>
-                        </w:txbxContent>
-                      </wps:txbx>
-                      <wps:bodyPr rot="0" spcFirstLastPara="0" vertOverflow="overflow" horzOverflow="overflow" vert="horz" wrap="square" lIns="0" tIns="0" rIns="0" bIns="0" numCol="1" spcCol="0" rtlCol="0" fromWordArt="0" anchor="t" anchorCtr="0" forceAA="0" compatLnSpc="1">
-                        <a:prstTxWarp prst="textNoShape">
-                          <a:avLst/>
-                        </a:prstTxWarp>
-                        <a:noAutofit/>
-                      </wps:bodyPr>
-                    </wps:wsp>
-                  </a:graphicData>
-                </a:graphic>
-                <wp14:sizeRelV relativeFrom="margin">
-                  <wp14:pctHeight>0</wp14:pctHeight>
-                </wp14:sizeRelV>
-              </wp:anchor>
-            </w:drawing>
-          </mc:Choice>
-          <mc:Fallback>
-            <w:pict>
-              <v:shapetype id="_x0000_t202" coordsize="21600,21600" o:spt="202" path="m,l,21600r21600,l21600,xe">
-                <v:stroke joinstyle="miter"/>
-                <v:path gradientshapeok="t" o:connecttype="rect"/>
-              </v:shapetype>
-              <v:shape id="Text Box 1" o:spid="_x0000_s1026" type="#_x0000_t202" style="position:absolute;margin-left:159.45pt;margin-top:116.9pt;width:277.1pt;height:30.95pt;z-index:251665408;visibility:visible;mso-wrap-style:square;mso-height-percent:0;mso-wrap-distance-left:9pt;mso-wrap-distance-top:0;mso-wrap-distance-right:9pt;mso-wrap-distance-bottom:0;mso-position-horizontal:absolute;mso-position-horizontal-relative:text;mso-position-vertical:absolute;mso-position-vertical-relative:text;mso-height-percent:0;mso-height-relative:margin;v-text-anchor:top" o:gfxdata="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" stroked="f">
-                <v:textbox inset="0,0,0,0">
-                  <w:txbxContent>
-                    <w:p>
-                      <w:pPr>
-                        <w:pStyle w:val="Caption"/>
-                        <w:rPr>
-                          <w:rFonts w:cs="font398"/>
-                          <w:noProof/>
-                        </w:rPr>
-                      </w:pPr>
-                      <w:r>
-                        <w:t xml:space="preserve">Figure </w:t>
-                      </w:r>
-                      <w:r>
-                        <w:fldChar w:fldCharType="begin"/>
-                      </w:r>
-                      <w:r>
-                        <w:instrText xml:space="preserve"> SEQ Figure \* ARABIC </w:instrText>
-                      </w:r>
-                      <w:r>
-                        <w:fldChar w:fldCharType="separate"/>
-                      </w:r>
-                      <w:r>
-                        <w:rPr>
-                          <w:noProof/>
-                        </w:rPr>
-                        <w:t>1</w:t>
-                      </w:r>
-                      <w:r>
-                        <w:fldChar w:fldCharType="end"/>
-                      </w:r>
-                      <w:r>
-                        <w:t xml:space="preserve">: Distribution of the Number of Songs </w:t>
-                      </w:r>
-                      <w:proofErr w:type="gramStart"/>
-                      <w:r>
-                        <w:t>between 1922-2011</w:t>
-                      </w:r>
-                      <w:proofErr w:type="gramEnd"/>
-                    </w:p>
-                  </w:txbxContent>
-                </v:textbox>
-                <w10:wrap type="square"/>
-              </v:shape>
-            </w:pict>
-          </mc:Fallback>
-        </mc:AlternateContent>
-      </w:r>
-      <w:r>
-        <w:rPr>
-          <w:rFonts w:ascii="Times New Roman" w:hAnsi="Times New Roman" w:cs="Times New Roman"/>
-        </w:rPr>
-        <w:t>We chose to consider year as a continuous response because we want the best approximation of the year as possible: if we “miss” a 2004 song, we'd like to end up somewhere in the same decade.</w:t>
-      </w:r>
-      <w:r>
-        <w:rPr>
-          <w:rFonts w:ascii="Times New Roman" w:hAnsi="Times New Roman" w:cs="Times New Roman"/>
-        </w:rPr>
-        <w:t xml:space="preserve"> </w:t>
-      </w:r>
-      <w:r>
-        <w:rPr>
-          <w:rFonts w:ascii="Times New Roman" w:hAnsi="Times New Roman" w:cs="Times New Roman"/>
-        </w:rPr>
-        <w:t>One of the main concerns with P</w:t>
-      </w:r>
-      <w:bookmarkStart w:id="0" w:name="_GoBack"/>
-      <w:bookmarkEnd w:id="0"/>
-      <w:r>
-        <w:rPr>
-          <w:rFonts w:ascii="Times New Roman" w:hAnsi="Times New Roman" w:cs="Times New Roman"/>
-        </w:rPr>
-        <w:t xml:space="preserve">CA—that it </w:t>
-      </w:r>
-      <w:r>
-        <w:rPr>
-          <w:rFonts w:ascii="Times New Roman" w:hAnsi="Times New Roman" w:cs="Times New Roman"/>
-        </w:rPr>
-        <w:lastRenderedPageBreak/>
-        <w:t>becomes difficult to interpret results—was of little concern as our task was purely prediction, and because we have very little information about the content of our dataset, rendering interpretation difficult.</w:t>
-      </w:r>
-    </w:p>
-    <w:p>
-      <w:pPr>
-        <w:rPr>
-          <w:rFonts w:ascii="Times New Roman" w:hAnsi="Times New Roman" w:cs="Times New Roman"/>
-        </w:rPr>
-      </w:pPr>
-    </w:p>
-    <w:p>
-      <w:pPr>
-        <w:rPr>
-          <w:rFonts w:ascii="Times New Roman" w:hAnsi="Times New Roman" w:cs="Times New Roman"/>
-        </w:rPr>
-      </w:pPr>
-      <w:r>
-        <w:rPr>
-          <w:rFonts w:ascii="Times New Roman" w:hAnsi="Times New Roman" w:cs="Times New Roman"/>
-        </w:rPr>
-        <w:t xml:space="preserve">The data was heavily skewed in favor of the 1990s and 2000s, which made accurate predictions outside of these decades nearly impossible. The model predicted that </w:t>
-      </w:r>
-    </w:p>
-    <w:p>
-      <w:pPr>
-        <w:rPr>
-          <w:rFonts w:ascii="Times New Roman" w:hAnsi="Times New Roman" w:cs="Times New Roman"/>
-        </w:rPr>
-      </w:pPr>
-    </w:p>
-    <w:p>
-      <w:pPr>
-        <w:rPr>
-          <w:rFonts w:ascii="Times New Roman" w:hAnsi="Times New Roman" w:cs="Times New Roman"/>
-        </w:rPr>
-      </w:pPr>
-    </w:p>
-    <w:p>
-      <w:pPr>
-        <w:rPr>
-          <w:rFonts w:ascii="Times New Roman" w:hAnsi="Times New Roman" w:cs="Times New Roman"/>
-        </w:rPr>
       </w:pPr>
       <w:r>
         <w:rPr>
@@ -657,25 +423,9 @@
           <w:lang w:eastAsia="en-US"/>
         </w:rPr>
         <w:drawing>
-          <wp:anchor distT="0" distB="0" distL="114300" distR="114300" simplePos="0" relativeHeight="251661312" behindDoc="1" locked="0" layoutInCell="1" allowOverlap="1">
-            <wp:simplePos x="0" y="0"/>
-            <wp:positionH relativeFrom="column">
-              <wp:posOffset>8890</wp:posOffset>
-            </wp:positionH>
-            <wp:positionV relativeFrom="paragraph">
-              <wp:posOffset>0</wp:posOffset>
-            </wp:positionV>
-            <wp:extent cx="3575050" cy="1892300"/>
-            <wp:effectExtent l="0" t="0" r="0" b="0"/>
-            <wp:wrapTight wrapText="bothSides">
-              <wp:wrapPolygon edited="0">
-                <wp:start x="345" y="0"/>
-                <wp:lineTo x="345" y="21310"/>
-                <wp:lineTo x="21293" y="21310"/>
-                <wp:lineTo x="21293" y="0"/>
-                <wp:lineTo x="345" y="0"/>
-              </wp:wrapPolygon>
-            </wp:wrapTight>
+          <wp:inline distT="0" distB="0" distL="0" distR="0">
+            <wp:extent cx="3444949" cy="1823436"/>
+            <wp:effectExtent l="0" t="0" r="0" b="5715"/>
             <wp:docPr id="3" name="Content Placeholder 5" descr="plot_resids.pdf"/>
             <wp:cNvGraphicFramePr>
               <a:graphicFrameLocks xmlns:a="http://schemas.openxmlformats.org/drawingml/2006/main" noGrp="1" noChangeAspect="1"/>
@@ -705,7 +455,7 @@
                   <pic:spPr bwMode="auto">
                     <a:xfrm>
                       <a:off x="0" y="0"/>
-                      <a:ext cx="3575050" cy="1892300"/>
+                      <a:ext cx="3447369" cy="1824717"/>
                     </a:xfrm>
                     <a:prstGeom prst="rect">
                       <a:avLst/>
@@ -718,14 +468,68 @@
                 </pic:pic>
               </a:graphicData>
             </a:graphic>
-            <wp14:sizeRelH relativeFrom="page">
-              <wp14:pctWidth>0</wp14:pctWidth>
-            </wp14:sizeRelH>
-            <wp14:sizeRelV relativeFrom="page">
-              <wp14:pctHeight>0</wp14:pctHeight>
-            </wp14:sizeRelV>
-          </wp:anchor>
+          </wp:inline>
         </w:drawing>
+      </w:r>
+    </w:p>
+    <w:p>
+      <w:pPr>
+        <w:rPr>
+          <w:rFonts w:ascii="Times New Roman" w:hAnsi="Times New Roman" w:cs="Times New Roman"/>
+          <w:b/>
+          <w:u w:val="single"/>
+        </w:rPr>
+      </w:pPr>
+    </w:p>
+    <w:p>
+      <w:pPr>
+        <w:rPr>
+          <w:rFonts w:ascii="Times New Roman" w:hAnsi="Times New Roman" w:cs="Times New Roman"/>
+          <w:b/>
+          <w:u w:val="single"/>
+        </w:rPr>
+      </w:pPr>
+    </w:p>
+    <w:p>
+      <w:pPr>
+        <w:rPr>
+          <w:rFonts w:ascii="Times New Roman" w:hAnsi="Times New Roman" w:cs="Times New Roman"/>
+          <w:b/>
+          <w:u w:val="single"/>
+        </w:rPr>
+      </w:pPr>
+      <w:r>
+        <w:rPr>
+          <w:rFonts w:ascii="Times New Roman" w:hAnsi="Times New Roman" w:cs="Times New Roman"/>
+          <w:b/>
+          <w:u w:val="single"/>
+        </w:rPr>
+        <w:t>Assumptions &amp; Limitations:</w:t>
+      </w:r>
+    </w:p>
+    <w:p>
+      <w:pPr>
+        <w:rPr>
+          <w:rFonts w:ascii="Times New Roman" w:hAnsi="Times New Roman" w:cs="Times New Roman"/>
+        </w:rPr>
+      </w:pPr>
+      <w:r>
+        <w:rPr>
+          <w:rFonts w:ascii="Times New Roman" w:hAnsi="Times New Roman" w:cs="Times New Roman"/>
+        </w:rPr>
+        <w:t xml:space="preserve">We chose to consider year as </w:t>
+      </w:r>
+      <w:r>
+        <w:rPr>
+          <w:rFonts w:ascii="Times New Roman" w:hAnsi="Times New Roman" w:cs="Times New Roman"/>
+        </w:rPr>
+        <w:t xml:space="preserve">a </w:t>
+      </w:r>
+      <w:r>
+        <w:rPr>
+          <w:rFonts w:ascii="Times New Roman" w:hAnsi="Times New Roman" w:cs="Times New Roman"/>
+        </w:rPr>
+        <w:t>continuous response because we want the best approximation of the year as possible: if we “miss” a 2004 song, we'd like to end up somewhere in the same decade. One of the main concerns with PCA—that it becomes difficult to interpret results—was of little concern as our task was purely prediction, and because we have very little information about the content of our dataset, rendering interpretation difficult.</w:t>
       </w:r>
     </w:p>
     <w:p>
@@ -1286,6 +1090,7 @@
   <w:style w:type="character" w:default="1" w:styleId="DefaultParagraphFont">
     <w:name w:val="Default Paragraph Font"/>
     <w:uiPriority w:val="1"/>
+    <w:semiHidden/>
     <w:unhideWhenUsed/>
   </w:style>
   <w:style w:type="table" w:default="1" w:styleId="TableNormal">
@@ -1309,12 +1114,9 @@
     <w:semiHidden/>
     <w:unhideWhenUsed/>
   </w:style>
-  <w:style w:type="character" w:styleId="DefaultParagraphFont0">
-    <w:name w:val="Default Paragraph Font"/>
-  </w:style>
   <w:style w:type="character" w:customStyle="1" w:styleId="HTMLPreformattedChar">
     <w:name w:val="HTML Preformatted Char"/>
-    <w:basedOn w:val="DefaultParagraphFont0"/>
+    <w:basedOn w:val="DefaultParagraphFont"/>
     <w:rPr>
       <w:rFonts w:ascii="Courier" w:hAnsi="Courier" w:cs="Courier"/>
       <w:sz w:val="20"/>
@@ -1373,8 +1175,8 @@
       <w:rFonts w:cs="Mangal"/>
     </w:rPr>
   </w:style>
-  <w:style w:type="paragraph" w:styleId="ColorfulList-Accent1">
-    <w:name w:val="Colorful List Accent 1"/>
+  <w:style w:type="paragraph" w:customStyle="1" w:styleId="ColorfulList-Accent11">
+    <w:name w:val="Colorful List - Accent 11"/>
     <w:basedOn w:val="Normal"/>
     <w:qFormat/>
     <w:pPr>
@@ -1408,6 +1210,35 @@
       <w:rFonts w:ascii="Courier" w:hAnsi="Courier" w:cs="Courier"/>
       <w:sz w:val="20"/>
       <w:szCs w:val="20"/>
+    </w:rPr>
+  </w:style>
+  <w:style w:type="paragraph" w:styleId="BalloonText">
+    <w:name w:val="Balloon Text"/>
+    <w:basedOn w:val="Normal"/>
+    <w:link w:val="BalloonTextChar"/>
+    <w:uiPriority w:val="99"/>
+    <w:semiHidden/>
+    <w:unhideWhenUsed/>
+    <w:rsid w:val="00B2232D"/>
+    <w:rPr>
+      <w:rFonts w:ascii="Tahoma" w:hAnsi="Tahoma" w:cs="Tahoma"/>
+      <w:sz w:val="16"/>
+      <w:szCs w:val="16"/>
+    </w:rPr>
+  </w:style>
+  <w:style w:type="character" w:customStyle="1" w:styleId="BalloonTextChar">
+    <w:name w:val="Balloon Text Char"/>
+    <w:basedOn w:val="DefaultParagraphFont"/>
+    <w:link w:val="BalloonText"/>
+    <w:uiPriority w:val="99"/>
+    <w:semiHidden/>
+    <w:rsid w:val="00B2232D"/>
+    <w:rPr>
+      <w:rFonts w:ascii="Tahoma" w:eastAsia="SimSun" w:hAnsi="Tahoma" w:cs="Tahoma"/>
+      <w:kern w:val="1"/>
+      <w:sz w:val="16"/>
+      <w:szCs w:val="16"/>
+      <w:lang w:eastAsia="ar-SA"/>
     </w:rPr>
   </w:style>
 </w:styles>
@@ -1572,6 +1403,7 @@
   <w:style w:type="character" w:default="1" w:styleId="DefaultParagraphFont">
     <w:name w:val="Default Paragraph Font"/>
     <w:uiPriority w:val="1"/>
+    <w:semiHidden/>
     <w:unhideWhenUsed/>
   </w:style>
   <w:style w:type="table" w:default="1" w:styleId="TableNormal">
@@ -1595,12 +1427,9 @@
     <w:semiHidden/>
     <w:unhideWhenUsed/>
   </w:style>
-  <w:style w:type="character" w:styleId="DefaultParagraphFont0">
-    <w:name w:val="Default Paragraph Font"/>
-  </w:style>
   <w:style w:type="character" w:customStyle="1" w:styleId="HTMLPreformattedChar">
     <w:name w:val="HTML Preformatted Char"/>
-    <w:basedOn w:val="DefaultParagraphFont0"/>
+    <w:basedOn w:val="DefaultParagraphFont"/>
     <w:rPr>
       <w:rFonts w:ascii="Courier" w:hAnsi="Courier" w:cs="Courier"/>
       <w:sz w:val="20"/>
@@ -1659,8 +1488,8 @@
       <w:rFonts w:cs="Mangal"/>
     </w:rPr>
   </w:style>
-  <w:style w:type="paragraph" w:styleId="ColorfulList-Accent1">
-    <w:name w:val="Colorful List Accent 1"/>
+  <w:style w:type="paragraph" w:customStyle="1" w:styleId="ColorfulList-Accent11">
+    <w:name w:val="Colorful List - Accent 11"/>
     <w:basedOn w:val="Normal"/>
     <w:qFormat/>
     <w:pPr>
@@ -1694,6 +1523,35 @@
       <w:rFonts w:ascii="Courier" w:hAnsi="Courier" w:cs="Courier"/>
       <w:sz w:val="20"/>
       <w:szCs w:val="20"/>
+    </w:rPr>
+  </w:style>
+  <w:style w:type="paragraph" w:styleId="BalloonText">
+    <w:name w:val="Balloon Text"/>
+    <w:basedOn w:val="Normal"/>
+    <w:link w:val="BalloonTextChar"/>
+    <w:uiPriority w:val="99"/>
+    <w:semiHidden/>
+    <w:unhideWhenUsed/>
+    <w:rsid w:val="00B2232D"/>
+    <w:rPr>
+      <w:rFonts w:ascii="Tahoma" w:hAnsi="Tahoma" w:cs="Tahoma"/>
+      <w:sz w:val="16"/>
+      <w:szCs w:val="16"/>
+    </w:rPr>
+  </w:style>
+  <w:style w:type="character" w:customStyle="1" w:styleId="BalloonTextChar">
+    <w:name w:val="Balloon Text Char"/>
+    <w:basedOn w:val="DefaultParagraphFont"/>
+    <w:link w:val="BalloonText"/>
+    <w:uiPriority w:val="99"/>
+    <w:semiHidden/>
+    <w:rsid w:val="00B2232D"/>
+    <w:rPr>
+      <w:rFonts w:ascii="Tahoma" w:eastAsia="SimSun" w:hAnsi="Tahoma" w:cs="Tahoma"/>
+      <w:kern w:val="1"/>
+      <w:sz w:val="16"/>
+      <w:szCs w:val="16"/>
+      <w:lang w:eastAsia="ar-SA"/>
     </w:rPr>
   </w:style>
 </w:styles>

</xml_diff>

<commit_message>
Tim updating the report and presentation
</commit_message>
<xml_diff>
--- a/proj3_report_final.docx
+++ b/proj3_report_final.docx
@@ -6,6 +6,10 @@
       <w:sdtPr>
         <w:rPr>
           <w:rFonts w:asciiTheme="majorHAnsi" w:eastAsiaTheme="majorEastAsia" w:hAnsiTheme="majorHAnsi" w:cstheme="majorBidi"/>
+          <w:kern w:val="1"/>
+          <w:sz w:val="24"/>
+          <w:szCs w:val="24"/>
+          <w:lang w:eastAsia="ar-SA"/>
         </w:rPr>
         <w:id w:val="723341257"/>
         <w:docPartObj>
@@ -16,10 +20,8 @@
       <w:sdtEndPr>
         <w:rPr>
           <w:rFonts w:ascii="Times New Roman" w:eastAsia="SimSun" w:hAnsi="Times New Roman" w:cs="Times New Roman"/>
-          <w:kern w:val="1"/>
-          <w:sz w:val="23"/>
-          <w:szCs w:val="23"/>
-          <w:lang w:eastAsia="ar-SA"/>
+          <w:sz w:val="23"/>
+          <w:szCs w:val="23"/>
         </w:rPr>
       </w:sdtEndPr>
       <w:sdtContent>
@@ -40,6 +42,10 @@
               <w:sdtPr>
                 <w:rPr>
                   <w:rFonts w:asciiTheme="majorHAnsi" w:eastAsiaTheme="majorEastAsia" w:hAnsiTheme="majorHAnsi" w:cstheme="majorBidi"/>
+                  <w:kern w:val="1"/>
+                  <w:sz w:val="24"/>
+                  <w:szCs w:val="24"/>
+                  <w:lang w:eastAsia="ar-SA"/>
                 </w:rPr>
                 <w:alias w:val="Company"/>
                 <w:id w:val="13406915"/>
@@ -49,6 +55,14 @@
                 <w:dataBinding w:prefixMappings="xmlns:ns0='http://schemas.openxmlformats.org/officeDocument/2006/extended-properties'" w:xpath="/ns0:Properties[1]/ns0:Company[1]" w:storeItemID="{6668398D-A668-4E3E-A5EB-62B293D839F1}"/>
                 <w:text/>
               </w:sdtPr>
+              <w:sdtEndPr>
+                <w:rPr>
+                  <w:kern w:val="0"/>
+                  <w:sz w:val="22"/>
+                  <w:szCs w:val="22"/>
+                  <w:lang w:eastAsia="ja-JP"/>
+                </w:rPr>
+              </w:sdtEndPr>
               <w:sdtContent>
                 <w:tc>
                   <w:tcPr>
@@ -99,6 +113,7 @@
                   <w:dataBinding w:prefixMappings="xmlns:ns0='http://schemas.openxmlformats.org/package/2006/metadata/core-properties' xmlns:ns1='http://purl.org/dc/elements/1.1/'" w:xpath="/ns0:coreProperties[1]/ns1:title[1]" w:storeItemID="{6C3C8BC8-F283-45AE-878A-BAB7291924A1}"/>
                   <w:text/>
                 </w:sdtPr>
+                <w:sdtEndPr/>
                 <w:sdtContent>
                   <w:p>
                     <w:pPr>
@@ -181,6 +196,7 @@
                   <w:dataBinding w:prefixMappings="xmlns:ns0='http://schemas.openxmlformats.org/package/2006/metadata/core-properties' xmlns:ns1='http://purl.org/dc/elements/1.1/'" w:xpath="/ns0:coreProperties[1]/ns1:creator[1]" w:storeItemID="{6C3C8BC8-F283-45AE-878A-BAB7291924A1}"/>
                   <w:text/>
                 </w:sdtPr>
+                <w:sdtEndPr/>
                 <w:sdtContent>
                   <w:p>
                     <w:pPr>
@@ -298,6 +314,7 @@
                     <w:calendar w:val="gregorian"/>
                   </w:date>
                 </w:sdtPr>
+                <w:sdtEndPr/>
                 <w:sdtContent>
                   <w:p>
                     <w:pPr>
@@ -1773,15 +1790,73 @@
           <w:sz w:val="23"/>
           <w:szCs w:val="23"/>
         </w:rPr>
-        <w:t xml:space="preserve"> we'd like to end up somewhere in the same decade. One of the main concerns with PCA—that it becomes difficult to in</w:t>
-      </w:r>
-      <w:r>
-        <w:rPr>
-          <w:rFonts w:ascii="Times New Roman" w:hAnsi="Times New Roman" w:cs="Times New Roman"/>
-          <w:sz w:val="23"/>
-          <w:szCs w:val="23"/>
-        </w:rPr>
-        <w:t>terpret results-</w:t>
+        <w:t xml:space="preserve"> we'd like to end up somewhere in the same decade. </w:t>
+      </w:r>
+      <w:r>
+        <w:rPr>
+          <w:rFonts w:ascii="Times New Roman" w:hAnsi="Times New Roman" w:cs="Times New Roman"/>
+          <w:sz w:val="23"/>
+          <w:szCs w:val="23"/>
+        </w:rPr>
+        <w:t>We did look at categorizing year as described once we found that treating is as a continuous predictor was not</w:t>
+      </w:r>
+      <w:bookmarkStart w:id="0" w:name="_GoBack"/>
+      <w:bookmarkEnd w:id="0"/>
+      <w:r>
+        <w:rPr>
+          <w:rFonts w:ascii="Times New Roman" w:hAnsi="Times New Roman" w:cs="Times New Roman"/>
+          <w:sz w:val="23"/>
+          <w:szCs w:val="23"/>
+        </w:rPr>
+        <w:t xml:space="preserve"> working. </w:t>
+      </w:r>
+      <w:r>
+        <w:rPr>
+          <w:rFonts w:ascii="Times New Roman" w:hAnsi="Times New Roman" w:cs="Times New Roman"/>
+          <w:sz w:val="23"/>
+          <w:szCs w:val="23"/>
+        </w:rPr>
+        <w:t>One of the main concerns with PCA—difficult</w:t>
+      </w:r>
+      <w:r>
+        <w:rPr>
+          <w:rFonts w:ascii="Times New Roman" w:hAnsi="Times New Roman" w:cs="Times New Roman"/>
+          <w:sz w:val="23"/>
+          <w:szCs w:val="23"/>
+        </w:rPr>
+        <w:t>y in</w:t>
+      </w:r>
+      <w:r>
+        <w:rPr>
+          <w:rFonts w:ascii="Times New Roman" w:hAnsi="Times New Roman" w:cs="Times New Roman"/>
+          <w:sz w:val="23"/>
+          <w:szCs w:val="23"/>
+        </w:rPr>
+        <w:t xml:space="preserve"> in</w:t>
+      </w:r>
+      <w:r>
+        <w:rPr>
+          <w:rFonts w:ascii="Times New Roman" w:hAnsi="Times New Roman" w:cs="Times New Roman"/>
+          <w:sz w:val="23"/>
+          <w:szCs w:val="23"/>
+        </w:rPr>
+        <w:t>terpret</w:t>
+      </w:r>
+      <w:r>
+        <w:rPr>
+          <w:rFonts w:ascii="Times New Roman" w:hAnsi="Times New Roman" w:cs="Times New Roman"/>
+          <w:sz w:val="23"/>
+          <w:szCs w:val="23"/>
+        </w:rPr>
+        <w:t>ing</w:t>
+      </w:r>
+      <w:r>
+        <w:rPr>
+          <w:rFonts w:ascii="Times New Roman" w:hAnsi="Times New Roman" w:cs="Times New Roman"/>
+          <w:sz w:val="23"/>
+          <w:szCs w:val="23"/>
+        </w:rPr>
+        <w:t xml:space="preserve"> results-</w:t>
       </w:r>
       <w:r>
         <w:rPr>
@@ -1837,7 +1912,23 @@
           <w:sz w:val="23"/>
           <w:szCs w:val="23"/>
         </w:rPr>
-        <w:t xml:space="preserve"> interpretation difficult.</w:t>
+        <w:t xml:space="preserve"> interpretation difficult</w:t>
+      </w:r>
+      <w:r>
+        <w:rPr>
+          <w:rFonts w:ascii="Times New Roman" w:hAnsi="Times New Roman" w:cs="Times New Roman"/>
+          <w:sz w:val="23"/>
+          <w:szCs w:val="23"/>
+        </w:rPr>
+        <w:t xml:space="preserve"> anyway</w:t>
+      </w:r>
+      <w:r>
+        <w:rPr>
+          <w:rFonts w:ascii="Times New Roman" w:hAnsi="Times New Roman" w:cs="Times New Roman"/>
+          <w:sz w:val="23"/>
+          <w:szCs w:val="23"/>
+        </w:rPr>
+        <w:t>.</w:t>
       </w:r>
     </w:p>
     <w:p>
@@ -1958,8 +2049,6 @@
         </w:rPr>
         <w:t>computationally intensive.</w:t>
       </w:r>
-      <w:bookmarkStart w:id="0" w:name="_GoBack"/>
-      <w:bookmarkEnd w:id="0"/>
     </w:p>
     <w:p>
       <w:pPr>
@@ -3143,35 +3232,6 @@
         </w:p>
       </w:docPartBody>
     </w:docPart>
-    <w:docPart>
-      <w:docPartPr>
-        <w:name w:val="D5451E4EEF7E4FBDA5D3949F174CBA40"/>
-        <w:category>
-          <w:name w:val="General"/>
-          <w:gallery w:val="placeholder"/>
-        </w:category>
-        <w:types>
-          <w:type w:val="bbPlcHdr"/>
-        </w:types>
-        <w:behaviors>
-          <w:behavior w:val="content"/>
-        </w:behaviors>
-        <w:guid w:val="{4765FCDE-3D31-4EF9-8C11-D3A83655E86F}"/>
-      </w:docPartPr>
-      <w:docPartBody>
-        <w:p>
-          <w:pPr>
-            <w:pStyle w:val="D5451E4EEF7E4FBDA5D3949F174CBA40"/>
-          </w:pPr>
-          <w:r>
-            <w:rPr>
-              <w:color w:val="4F81BD" w:themeColor="accent1"/>
-            </w:rPr>
-            <w:t>[Pick the date]</w:t>
-          </w:r>
-        </w:p>
-      </w:docPartBody>
-    </w:docPart>
   </w:docParts>
 </w:glossaryDocument>
 </file>
@@ -3283,6 +3343,7 @@
   <w:rsids>
     <w:rsidRoot w:val="000751C9"/>
     <w:rsid w:val="000751C9"/>
+    <w:rsid w:val="00D15C92"/>
   </w:rsids>
   <m:mathPr>
     <m:mathFont m:val="Cambria Math"/>

</xml_diff>